<commit_message>
added leaders course funciotnalities, fixed errors, replaced some assets and drawables, added video tutorial in menu
</commit_message>
<xml_diff>
--- a/app/src/main/assets/accion_de_tutela.docx
+++ b/app/src/main/assets/accion_de_tutela.docx
@@ -95,7 +95,31 @@
           <w:b/>
           <w:color w:val="FF0000"/>
         </w:rPr>
-        <w:t>Escoger los juzgado que hay en su jurisdicción, puede ser cualquiera</w:t>
+        <w:t>Escoger el</w:t>
+      </w:r>
+      <w:r>
+        <w:rPr>
+          <w:rFonts w:ascii="Lucida Sans" w:hAnsi="Lucida Sans"/>
+          <w:b/>
+          <w:color w:val="FF0000"/>
+        </w:rPr>
+        <w:t xml:space="preserve"> juzgado que hay</w:t>
+      </w:r>
+      <w:r>
+        <w:rPr>
+          <w:rFonts w:ascii="Lucida Sans" w:hAnsi="Lucida Sans"/>
+          <w:b/>
+          <w:color w:val="FF0000"/>
+        </w:rPr>
+        <w:t>a</w:t>
+      </w:r>
+      <w:r>
+        <w:rPr>
+          <w:rFonts w:ascii="Lucida Sans" w:hAnsi="Lucida Sans"/>
+          <w:b/>
+          <w:color w:val="FF0000"/>
+        </w:rPr>
+        <w:t xml:space="preserve"> en su jurisdicción, puede ser cualquiera</w:t>
       </w:r>
       <w:r>
         <w:rPr>
@@ -539,7 +563,39 @@
           <w:b/>
           <w:color w:val="FF0000"/>
         </w:rPr>
-        <w:t xml:space="preserve">Hecho 3. Narrar cuantos hechos sean necesarios. </w:t>
+        <w:t xml:space="preserve">Hecho 3. </w:t>
+      </w:r>
+    </w:p>
+    <w:p>
+      <w:pPr>
+        <w:spacing w:after="0" w:line="240" w:lineRule="auto"/>
+        <w:jc w:val="both"/>
+        <w:rPr>
+          <w:rFonts w:ascii="Lucida Sans" w:hAnsi="Lucida Sans"/>
+          <w:b/>
+          <w:color w:val="FF0000"/>
+        </w:rPr>
+      </w:pPr>
+    </w:p>
+    <w:p>
+      <w:pPr>
+        <w:spacing w:after="0" w:line="240" w:lineRule="auto"/>
+        <w:jc w:val="both"/>
+        <w:rPr>
+          <w:rFonts w:ascii="Lucida Sans" w:hAnsi="Lucida Sans"/>
+          <w:b/>
+          <w:color w:val="FF0000"/>
+        </w:rPr>
+      </w:pPr>
+      <w:bookmarkStart w:id="0" w:name="_GoBack"/>
+      <w:bookmarkEnd w:id="0"/>
+      <w:r>
+        <w:rPr>
+          <w:rFonts w:ascii="Lucida Sans" w:hAnsi="Lucida Sans"/>
+          <w:b/>
+          <w:color w:val="FF0000"/>
+        </w:rPr>
+        <w:t xml:space="preserve">Narrar cuantos hechos sean necesarios. </w:t>
       </w:r>
     </w:p>
     <w:p>
@@ -812,7 +868,6 @@
           <w:rFonts w:ascii="Lucida Sans" w:hAnsi="Lucida Sans"/>
           <w:lang w:val="es-ES"/>
         </w:rPr>
-        <w:lastRenderedPageBreak/>
         <w:t>Igualmente, debido al bloque de constitucionalidad</w:t>
       </w:r>
       <w:r>
@@ -1323,7 +1378,6 @@
         <w:rPr>
           <w:rFonts w:ascii="Lucida Sans" w:hAnsi="Lucida Sans"/>
         </w:rPr>
-        <w:lastRenderedPageBreak/>
         <w:t>En el mismo sentido, es de mencionar que, dadas las circunstancias, en este momento no hay ninguna otra acción jurídica o de otra índole que sea más efectiva en procura de la protección y restablecimiento de mis derechos fundamentales.</w:t>
       </w:r>
     </w:p>
@@ -1744,8 +1798,6 @@
           <w:szCs w:val="24"/>
         </w:rPr>
       </w:pPr>
-      <w:bookmarkStart w:id="0" w:name="_GoBack"/>
-      <w:bookmarkEnd w:id="0"/>
     </w:p>
     <w:p>
       <w:pPr>
@@ -3288,6 +3340,7 @@
   <w:style w:type="character" w:default="1" w:styleId="Fuentedeprrafopredeter">
     <w:name w:val="Default Paragraph Font"/>
     <w:uiPriority w:val="1"/>
+    <w:semiHidden/>
     <w:unhideWhenUsed/>
   </w:style>
   <w:style w:type="table" w:default="1" w:styleId="Tablanormal">
@@ -3630,7 +3683,7 @@
 </file>
 
 <file path=customXml/itemProps1.xml><?xml version="1.0" encoding="utf-8"?>
-<ds:datastoreItem xmlns:ds="http://schemas.openxmlformats.org/officeDocument/2006/customXml" ds:itemID="{3E86C76E-D303-4EA9-B064-6608A6677F6C}">
+<ds:datastoreItem xmlns:ds="http://schemas.openxmlformats.org/officeDocument/2006/customXml" ds:itemID="{FA1979BE-8398-467B-9E04-6180A21D5307}">
   <ds:schemaRefs>
     <ds:schemaRef ds:uri="http://schemas.openxmlformats.org/officeDocument/2006/bibliography"/>
   </ds:schemaRefs>

</xml_diff>